<commit_message>
docs: enviar documentação atualizada
</commit_message>
<xml_diff>
--- a/Documentação/Relatório_de_Sessão_SGVC.docx
+++ b/Documentação/Relatório_de_Sessão_SGVC.docx
@@ -412,9 +412,9 @@
         <w:tblLook w:val="04A0" w:firstRow="1" w:lastRow="0" w:firstColumn="1" w:lastColumn="0" w:noHBand="0" w:noVBand="1"/>
       </w:tblPr>
       <w:tblGrid>
-        <w:gridCol w:w="3160"/>
-        <w:gridCol w:w="3118"/>
-        <w:gridCol w:w="2785"/>
+        <w:gridCol w:w="3154"/>
+        <w:gridCol w:w="3112"/>
+        <w:gridCol w:w="2797"/>
       </w:tblGrid>
       <w:tr>
         <w:tc>
@@ -534,9 +534,12 @@
             <w:tcW w:w="2848" w:type="dxa"/>
           </w:tcPr>
           <w:p>
+            <w:r>
+              <w:t xml:space="preserve">Login de </w:t>
+            </w:r>
             <w:proofErr w:type="spellStart"/>
             <w:r>
-              <w:t>Transferências</w:t>
+              <w:t>Empreendedores</w:t>
             </w:r>
             <w:proofErr w:type="spellEnd"/>
           </w:p>
@@ -552,6 +555,37 @@
       </w:pPr>
     </w:p>
     <w:p>
+      <w:pPr>
+        <w:rPr>
+          <w:b/>
+          <w:bCs/>
+        </w:rPr>
+      </w:pPr>
+      <w:r>
+        <w:rPr>
+          <w:b/>
+          <w:bCs/>
+        </w:rPr>
+        <w:t>Test Charters – Funcionalidade: Login de Empreendedores</w:t>
+      </w:r>
+    </w:p>
+    <w:p>
+      <w:pPr>
+        <w:rPr>
+          <w:b/>
+          <w:bCs/>
+        </w:rPr>
+      </w:pPr>
+    </w:p>
+    <w:p>
+      <w:pPr>
+        <w:rPr>
+          <w:b/>
+          <w:bCs/>
+        </w:rPr>
+      </w:pPr>
+    </w:p>
+    <w:p>
       <w:r>
         <w:rPr>
           <w:b/>
@@ -581,7 +615,10 @@
         <w:t>Explore</w:t>
       </w:r>
       <w:r>
-        <w:t xml:space="preserve"> a Funcionalidade de Transferência de Valores</w:t>
+        <w:t xml:space="preserve"> a Funcionalidade de </w:t>
+      </w:r>
+      <w:r>
+        <w:t>Login de Empreendedores</w:t>
       </w:r>
     </w:p>
     <w:p>
@@ -609,110 +646,812 @@
       </w:r>
     </w:p>
     <w:p/>
-    <w:p>
-      <w:pPr>
-        <w:rPr>
-          <w:b/>
-          <w:bCs/>
-        </w:rPr>
-      </w:pPr>
-      <w:r>
-        <w:rPr>
-          <w:b/>
-          <w:bCs/>
-        </w:rPr>
-        <w:t>Test Charter:</w:t>
-      </w:r>
-    </w:p>
-    <w:p>
-      <w:pPr>
-        <w:rPr>
-          <w:b/>
-          <w:bCs/>
-        </w:rPr>
-      </w:pPr>
-    </w:p>
-    <w:p>
-      <w:r>
-        <w:rPr>
-          <w:b/>
-          <w:bCs/>
-        </w:rPr>
-        <w:t>Explore</w:t>
-      </w:r>
-      <w:r>
-        <w:t xml:space="preserve"> a Funcionalidade de </w:t>
-      </w:r>
-      <w:r>
-        <w:rPr>
-          <w:b/>
-          <w:bCs/>
-        </w:rPr>
-        <w:t>Transferência de Valores</w:t>
-      </w:r>
-      <w:r>
-        <w:br/>
-      </w:r>
-      <w:r>
-        <w:rPr>
-          <w:b/>
-          <w:bCs/>
-        </w:rPr>
-        <w:t>Com</w:t>
-      </w:r>
-      <w:r>
-        <w:t xml:space="preserve"> a Heurística de </w:t>
-      </w:r>
-      <w:r>
-        <w:rPr>
-          <w:b/>
-          <w:bCs/>
-        </w:rPr>
-        <w:t>Sabedoria em Testes</w:t>
-      </w:r>
-      <w:r>
-        <w:t xml:space="preserve">, com foco em </w:t>
-      </w:r>
-      <w:r>
-        <w:rPr>
-          <w:b/>
-          <w:bCs/>
-        </w:rPr>
-        <w:t>Adotar a Abordagem Contrária</w:t>
-      </w:r>
-      <w:r>
-        <w:br/>
-      </w:r>
-      <w:r>
-        <w:rPr>
-          <w:b/>
-          <w:bCs/>
-        </w:rPr>
-        <w:t>Para descobrir</w:t>
-      </w:r>
-      <w:r>
-        <w:t xml:space="preserve"> se o software lida bem com situações onde o usuário tenta realizar ações </w:t>
-      </w:r>
-      <w:r>
-        <w:rPr>
-          <w:b/>
-          <w:bCs/>
-        </w:rPr>
-        <w:t>contrárias às regras de negócio</w:t>
-      </w:r>
-      <w:r>
-        <w:t xml:space="preserve">, como no caso de permitir o cadastro de um telefone em formato inválido (exemplo: </w:t>
-      </w:r>
+    <w:p/>
+    <w:p>
+      <w:pPr>
+        <w:rPr>
+          <w:b/>
+          <w:bCs/>
+        </w:rPr>
+      </w:pPr>
+      <w:r>
+        <w:rPr>
+          <w:b/>
+          <w:bCs/>
+        </w:rPr>
+        <w:t>Test Charter 1 – Validação de Campos Obrigatórios</w:t>
+      </w:r>
+    </w:p>
+    <w:p>
       <w:r>
         <w:rPr>
           <w:i/>
           <w:iCs/>
         </w:rPr>
-        <w:t>"123456"</w:t>
-      </w:r>
-      <w:r>
-        <w:t>).</w:t>
-      </w:r>
+        <w:t>Explore</w:t>
+      </w:r>
+      <w:r>
+        <w:t xml:space="preserve"> a Funcionalidade de </w:t>
+      </w:r>
+      <w:r>
+        <w:rPr>
+          <w:b/>
+          <w:bCs/>
+        </w:rPr>
+        <w:t>Login de Empreendedores</w:t>
+      </w:r>
+      <w:r>
+        <w:br/>
+      </w:r>
+      <w:r>
+        <w:rPr>
+          <w:i/>
+          <w:iCs/>
+        </w:rPr>
+        <w:t>Com</w:t>
+      </w:r>
+      <w:r>
+        <w:t xml:space="preserve"> a Heurística de </w:t>
+      </w:r>
+      <w:proofErr w:type="spellStart"/>
+      <w:r>
+        <w:rPr>
+          <w:b/>
+          <w:bCs/>
+        </w:rPr>
+        <w:t>Verbs</w:t>
+      </w:r>
+      <w:proofErr w:type="spellEnd"/>
+      <w:r>
+        <w:rPr>
+          <w:b/>
+          <w:bCs/>
+        </w:rPr>
+        <w:t xml:space="preserve"> (Ações)</w:t>
+      </w:r>
+      <w:r>
+        <w:t xml:space="preserve"> e </w:t>
+      </w:r>
+      <w:r>
+        <w:rPr>
+          <w:b/>
+          <w:bCs/>
+        </w:rPr>
+        <w:t>Data (Dados de Entrada)</w:t>
+      </w:r>
+      <w:r>
+        <w:t xml:space="preserve"> do modelo </w:t>
+      </w:r>
+      <w:r>
+        <w:rPr>
+          <w:b/>
+          <w:bCs/>
+        </w:rPr>
+        <w:t>VADER</w:t>
+      </w:r>
+      <w:r>
+        <w:t xml:space="preserve">, aliada às heurísticas de </w:t>
+      </w:r>
+      <w:proofErr w:type="spellStart"/>
+      <w:r>
+        <w:rPr>
+          <w:b/>
+          <w:bCs/>
+        </w:rPr>
+        <w:t>Strings</w:t>
+      </w:r>
+      <w:proofErr w:type="spellEnd"/>
+      <w:r>
+        <w:rPr>
+          <w:b/>
+          <w:bCs/>
+        </w:rPr>
+        <w:t xml:space="preserve"> longas e Caracteres especiais</w:t>
+      </w:r>
+      <w:r>
+        <w:br/>
+      </w:r>
+      <w:r>
+        <w:rPr>
+          <w:i/>
+          <w:iCs/>
+        </w:rPr>
+        <w:t>Para descobrir</w:t>
+      </w:r>
+      <w:r>
+        <w:t xml:space="preserve"> se o sistema valida e normaliza corretamente e-mails e senhas com </w:t>
+      </w:r>
+      <w:r>
+        <w:rPr>
+          <w:b/>
+          <w:bCs/>
+        </w:rPr>
+        <w:t>255+ caracteres</w:t>
+      </w:r>
+      <w:r>
+        <w:t xml:space="preserve">, prevenindo falhas de formatação e possíveis </w:t>
+      </w:r>
+      <w:r>
+        <w:rPr>
+          <w:i/>
+          <w:iCs/>
+        </w:rPr>
+        <w:t>buffer overflows</w:t>
+      </w:r>
+      <w:r>
+        <w:t>.</w:t>
+      </w:r>
+    </w:p>
+    <w:p/>
+    <w:p/>
+    <w:p>
+      <w:pPr>
+        <w:rPr>
+          <w:b/>
+          <w:bCs/>
+        </w:rPr>
+      </w:pPr>
+      <w:r>
+        <w:rPr>
+          <w:b/>
+          <w:bCs/>
+        </w:rPr>
+        <w:t>Test Charter 2 – Autenticação Segura</w:t>
+      </w:r>
+    </w:p>
+    <w:p>
+      <w:r>
+        <w:rPr>
+          <w:i/>
+          <w:iCs/>
+        </w:rPr>
+        <w:t>Explore</w:t>
+      </w:r>
+      <w:r>
+        <w:t xml:space="preserve"> a Funcionalidade de </w:t>
+      </w:r>
+      <w:r>
+        <w:rPr>
+          <w:b/>
+          <w:bCs/>
+        </w:rPr>
+        <w:t>Login de Empreendedores</w:t>
+      </w:r>
+      <w:r>
+        <w:br/>
+      </w:r>
+      <w:r>
+        <w:rPr>
+          <w:i/>
+          <w:iCs/>
+        </w:rPr>
+        <w:t>Com</w:t>
+      </w:r>
+      <w:r>
+        <w:t xml:space="preserve"> a Heurística de </w:t>
+      </w:r>
+      <w:proofErr w:type="spellStart"/>
+      <w:r>
+        <w:rPr>
+          <w:b/>
+          <w:bCs/>
+        </w:rPr>
+        <w:t>Authorization</w:t>
+      </w:r>
+      <w:proofErr w:type="spellEnd"/>
+      <w:r>
+        <w:t xml:space="preserve"> e </w:t>
+      </w:r>
+      <w:r>
+        <w:rPr>
+          <w:b/>
+          <w:bCs/>
+        </w:rPr>
+        <w:t>Data (Entrada de Dados)</w:t>
+      </w:r>
+      <w:r>
+        <w:t xml:space="preserve">, junto à heurística de </w:t>
+      </w:r>
+      <w:r>
+        <w:rPr>
+          <w:b/>
+          <w:bCs/>
+        </w:rPr>
+        <w:t>Injeção de SQL</w:t>
+      </w:r>
+      <w:r>
+        <w:br/>
+      </w:r>
+      <w:r>
+        <w:rPr>
+          <w:i/>
+          <w:iCs/>
+        </w:rPr>
+        <w:t>Para descobrir</w:t>
+      </w:r>
+      <w:r>
+        <w:t xml:space="preserve"> se o </w:t>
+      </w:r>
+      <w:proofErr w:type="spellStart"/>
+      <w:r>
+        <w:t>backend</w:t>
+      </w:r>
+      <w:proofErr w:type="spellEnd"/>
+      <w:r>
+        <w:t xml:space="preserve"> </w:t>
+      </w:r>
+      <w:r>
+        <w:rPr>
+          <w:b/>
+          <w:bCs/>
+        </w:rPr>
+        <w:t>neutraliza entradas maliciosas</w:t>
+      </w:r>
+      <w:r>
+        <w:t xml:space="preserve">, impedindo que </w:t>
+      </w:r>
+      <w:r>
+        <w:rPr>
+          <w:i/>
+          <w:iCs/>
+        </w:rPr>
+        <w:t xml:space="preserve">SQL </w:t>
+      </w:r>
+      <w:proofErr w:type="spellStart"/>
+      <w:r>
+        <w:rPr>
+          <w:i/>
+          <w:iCs/>
+        </w:rPr>
+        <w:t>Injection</w:t>
+      </w:r>
+      <w:proofErr w:type="spellEnd"/>
+      <w:r>
+        <w:t xml:space="preserve"> ou dados manipulados exponham informações sensíveis do sistema.</w:t>
+      </w:r>
+    </w:p>
+    <w:p/>
+    <w:p/>
+    <w:p>
+      <w:pPr>
+        <w:rPr>
+          <w:b/>
+          <w:bCs/>
+        </w:rPr>
+      </w:pPr>
+      <w:r>
+        <w:rPr>
+          <w:b/>
+          <w:bCs/>
+        </w:rPr>
+        <w:t>Test Charter 3 – Bloqueio após Tentativas Falhas</w:t>
+      </w:r>
+    </w:p>
+    <w:p>
+      <w:r>
+        <w:rPr>
+          <w:i/>
+          <w:iCs/>
+        </w:rPr>
+        <w:t>Explore</w:t>
+      </w:r>
+      <w:r>
+        <w:t xml:space="preserve"> a Funcionalidade de </w:t>
+      </w:r>
+      <w:r>
+        <w:rPr>
+          <w:b/>
+          <w:bCs/>
+        </w:rPr>
+        <w:t>Login de Empreendedores</w:t>
+      </w:r>
+      <w:r>
+        <w:br/>
+      </w:r>
+      <w:r>
+        <w:rPr>
+          <w:i/>
+          <w:iCs/>
+        </w:rPr>
+        <w:t>Com</w:t>
+      </w:r>
+      <w:r>
+        <w:t xml:space="preserve"> a Heurística de </w:t>
+      </w:r>
+      <w:proofErr w:type="spellStart"/>
+      <w:r>
+        <w:rPr>
+          <w:b/>
+          <w:bCs/>
+        </w:rPr>
+        <w:t>Errors</w:t>
+      </w:r>
+      <w:proofErr w:type="spellEnd"/>
+      <w:r>
+        <w:rPr>
+          <w:b/>
+          <w:bCs/>
+        </w:rPr>
+        <w:t xml:space="preserve"> (Mensagens e Tratamentos de Erro)</w:t>
+      </w:r>
+      <w:r>
+        <w:t xml:space="preserve"> e </w:t>
+      </w:r>
+      <w:proofErr w:type="spellStart"/>
+      <w:r>
+        <w:rPr>
+          <w:b/>
+          <w:bCs/>
+        </w:rPr>
+        <w:t>Responsiveness</w:t>
+      </w:r>
+      <w:proofErr w:type="spellEnd"/>
+      <w:r>
+        <w:rPr>
+          <w:b/>
+          <w:bCs/>
+        </w:rPr>
+        <w:t xml:space="preserve"> (Comportamento ao longo do tempo)</w:t>
+      </w:r>
+      <w:r>
+        <w:t xml:space="preserve">, aliada às heurísticas de </w:t>
+      </w:r>
+      <w:r>
+        <w:rPr>
+          <w:b/>
+          <w:bCs/>
+        </w:rPr>
+        <w:t>Falhas agrupadas e Abordagem contrária</w:t>
+      </w:r>
+      <w:r>
+        <w:br/>
+      </w:r>
+      <w:r>
+        <w:rPr>
+          <w:i/>
+          <w:iCs/>
+        </w:rPr>
+        <w:lastRenderedPageBreak/>
+        <w:t>Para descobrir</w:t>
+      </w:r>
+      <w:r>
+        <w:t xml:space="preserve"> se o sistema </w:t>
+      </w:r>
+      <w:r>
+        <w:rPr>
+          <w:b/>
+          <w:bCs/>
+        </w:rPr>
+        <w:t>bloqueia o acesso temporariamente após três tentativas inválidas</w:t>
+      </w:r>
+      <w:r>
+        <w:t xml:space="preserve"> e apresenta feedback claro e consistente ao usuário.</w:t>
+      </w:r>
+    </w:p>
+    <w:p/>
+    <w:p/>
+    <w:p>
+      <w:pPr>
+        <w:rPr>
+          <w:b/>
+          <w:bCs/>
+        </w:rPr>
+      </w:pPr>
+      <w:r>
+        <w:rPr>
+          <w:b/>
+          <w:bCs/>
+        </w:rPr>
+        <w:t>Test Charter 4 – Tratamento de Entradas Vazias</w:t>
+      </w:r>
+    </w:p>
+    <w:p>
+      <w:r>
+        <w:rPr>
+          <w:i/>
+          <w:iCs/>
+        </w:rPr>
+        <w:t>Explore</w:t>
+      </w:r>
+      <w:r>
+        <w:t xml:space="preserve"> a Funcionalidade de </w:t>
+      </w:r>
+      <w:r>
+        <w:rPr>
+          <w:b/>
+          <w:bCs/>
+        </w:rPr>
+        <w:t>Login de Empreendedores</w:t>
+      </w:r>
+      <w:r>
+        <w:br/>
+      </w:r>
+      <w:r>
+        <w:rPr>
+          <w:i/>
+          <w:iCs/>
+        </w:rPr>
+        <w:t>Com</w:t>
+      </w:r>
+      <w:r>
+        <w:t xml:space="preserve"> a Heurística de </w:t>
+      </w:r>
+      <w:r>
+        <w:rPr>
+          <w:b/>
+          <w:bCs/>
+        </w:rPr>
+        <w:t>Data (Entrada e Validação)</w:t>
+      </w:r>
+      <w:r>
+        <w:t xml:space="preserve"> e as heurísticas de </w:t>
+      </w:r>
+      <w:r>
+        <w:rPr>
+          <w:b/>
+          <w:bCs/>
+        </w:rPr>
+        <w:t>Campos em Branco e Espaços Extras</w:t>
+      </w:r>
+      <w:r>
+        <w:br/>
+      </w:r>
+      <w:r>
+        <w:rPr>
+          <w:i/>
+          <w:iCs/>
+        </w:rPr>
+        <w:t>Para descobrir</w:t>
+      </w:r>
+      <w:r>
+        <w:t xml:space="preserve"> se o </w:t>
+      </w:r>
+      <w:proofErr w:type="spellStart"/>
+      <w:r>
+        <w:t>backend</w:t>
+      </w:r>
+      <w:proofErr w:type="spellEnd"/>
+      <w:r>
+        <w:t xml:space="preserve"> executa </w:t>
+      </w:r>
+      <w:proofErr w:type="spellStart"/>
+      <w:proofErr w:type="gramStart"/>
+      <w:r>
+        <w:rPr>
+          <w:b/>
+          <w:bCs/>
+        </w:rPr>
+        <w:t>trim</w:t>
+      </w:r>
+      <w:proofErr w:type="spellEnd"/>
+      <w:r>
+        <w:rPr>
+          <w:b/>
+          <w:bCs/>
+        </w:rPr>
+        <w:t>(</w:t>
+      </w:r>
+      <w:proofErr w:type="gramEnd"/>
+      <w:r>
+        <w:rPr>
+          <w:b/>
+          <w:bCs/>
+        </w:rPr>
+        <w:t>) nas entradas de e-mail e senha</w:t>
+      </w:r>
+      <w:r>
+        <w:t>, rejeitando corretamente credenciais vazias ou compostas apenas por espaços.</w:t>
+      </w:r>
+    </w:p>
+    <w:p/>
+    <w:p/>
+    <w:p>
+      <w:pPr>
+        <w:rPr>
+          <w:b/>
+          <w:bCs/>
+        </w:rPr>
+      </w:pPr>
+      <w:r>
+        <w:rPr>
+          <w:b/>
+          <w:bCs/>
+        </w:rPr>
+        <w:t>Test Charter 5 – Interrupções e Timeout</w:t>
+      </w:r>
+    </w:p>
+    <w:p>
+      <w:r>
+        <w:rPr>
+          <w:i/>
+          <w:iCs/>
+        </w:rPr>
+        <w:t>Explore</w:t>
+      </w:r>
+      <w:r>
+        <w:t xml:space="preserve"> a Funcionalidade de </w:t>
+      </w:r>
+      <w:r>
+        <w:rPr>
+          <w:b/>
+          <w:bCs/>
+        </w:rPr>
+        <w:t>Login de Empreendedores</w:t>
+      </w:r>
+      <w:r>
+        <w:br/>
+      </w:r>
+      <w:r>
+        <w:rPr>
+          <w:i/>
+          <w:iCs/>
+        </w:rPr>
+        <w:t>Com</w:t>
+      </w:r>
+      <w:r>
+        <w:t xml:space="preserve"> a Heurística de </w:t>
+      </w:r>
+      <w:proofErr w:type="spellStart"/>
+      <w:r>
+        <w:rPr>
+          <w:b/>
+          <w:bCs/>
+        </w:rPr>
+        <w:t>Responsiveness</w:t>
+      </w:r>
+      <w:proofErr w:type="spellEnd"/>
+      <w:r>
+        <w:rPr>
+          <w:b/>
+          <w:bCs/>
+        </w:rPr>
+        <w:t xml:space="preserve"> (Comportamento em Tempo Real)</w:t>
+      </w:r>
+      <w:r>
+        <w:t xml:space="preserve"> e a heurística de </w:t>
+      </w:r>
+      <w:r>
+        <w:rPr>
+          <w:b/>
+          <w:bCs/>
+        </w:rPr>
+        <w:t>Interrupções e Timeout</w:t>
+      </w:r>
+      <w:r>
+        <w:br/>
+      </w:r>
+      <w:r>
+        <w:rPr>
+          <w:i/>
+          <w:iCs/>
+        </w:rPr>
+        <w:t>Para descobrir</w:t>
+      </w:r>
+      <w:r>
+        <w:t xml:space="preserve"> se o fluxo de autenticação </w:t>
+      </w:r>
+      <w:r>
+        <w:rPr>
+          <w:b/>
+          <w:bCs/>
+        </w:rPr>
+        <w:t>mantém o estado durante perda de conexão</w:t>
+      </w:r>
+      <w:r>
+        <w:t>, garantindo resiliência e mensagens adequadas quando o servidor fica temporariamente indisponível.</w:t>
+      </w:r>
+    </w:p>
+    <w:p/>
+    <w:p/>
+    <w:p>
+      <w:pPr>
+        <w:rPr>
+          <w:b/>
+          <w:bCs/>
+        </w:rPr>
+      </w:pPr>
+      <w:r>
+        <w:rPr>
+          <w:b/>
+          <w:bCs/>
+        </w:rPr>
+        <w:t>Test Charter 6 – Expiração de Sessão</w:t>
+      </w:r>
+    </w:p>
+    <w:p>
+      <w:r>
+        <w:rPr>
+          <w:i/>
+          <w:iCs/>
+        </w:rPr>
+        <w:t>Explore</w:t>
+      </w:r>
+      <w:r>
+        <w:t xml:space="preserve"> a Funcionalidade de </w:t>
+      </w:r>
+      <w:r>
+        <w:rPr>
+          <w:b/>
+          <w:bCs/>
+        </w:rPr>
+        <w:t>Login de Empreendedores</w:t>
+      </w:r>
+      <w:r>
+        <w:br/>
+      </w:r>
+      <w:r>
+        <w:rPr>
+          <w:i/>
+          <w:iCs/>
+        </w:rPr>
+        <w:t>Com</w:t>
+      </w:r>
+      <w:r>
+        <w:t xml:space="preserve"> a Heurística de </w:t>
+      </w:r>
+      <w:proofErr w:type="spellStart"/>
+      <w:r>
+        <w:rPr>
+          <w:b/>
+          <w:bCs/>
+        </w:rPr>
+        <w:t>Authorization</w:t>
+      </w:r>
+      <w:proofErr w:type="spellEnd"/>
+      <w:r>
+        <w:t xml:space="preserve"> e </w:t>
+      </w:r>
+      <w:proofErr w:type="spellStart"/>
+      <w:r>
+        <w:rPr>
+          <w:b/>
+          <w:bCs/>
+        </w:rPr>
+        <w:t>Responsiveness</w:t>
+      </w:r>
+      <w:proofErr w:type="spellEnd"/>
+      <w:r>
+        <w:t xml:space="preserve">, aliada à heurística de </w:t>
+      </w:r>
+      <w:r>
+        <w:rPr>
+          <w:b/>
+          <w:bCs/>
+        </w:rPr>
+        <w:t>Tempo Limite</w:t>
+      </w:r>
+      <w:r>
+        <w:br/>
+      </w:r>
+      <w:r>
+        <w:rPr>
+          <w:i/>
+          <w:iCs/>
+        </w:rPr>
+        <w:t>Para descobrir</w:t>
+      </w:r>
+      <w:r>
+        <w:t xml:space="preserve"> se a sessão </w:t>
+      </w:r>
+      <w:r>
+        <w:rPr>
+          <w:b/>
+          <w:bCs/>
+        </w:rPr>
+        <w:t>expira corretamente após 30 minutos de inatividade</w:t>
+      </w:r>
+      <w:r>
+        <w:t>, exigindo novo login e garantindo a segurança da aplicação.</w:t>
+      </w:r>
+    </w:p>
+    <w:p/>
+    <w:p/>
+    <w:p>
+      <w:pPr>
+        <w:rPr>
+          <w:b/>
+          <w:bCs/>
+        </w:rPr>
+      </w:pPr>
+      <w:r>
+        <w:rPr>
+          <w:b/>
+          <w:bCs/>
+        </w:rPr>
+        <w:t>Test Charter 7 – Internacionalização e Codificação</w:t>
+      </w:r>
+    </w:p>
+    <w:p>
+      <w:r>
+        <w:rPr>
+          <w:i/>
+          <w:iCs/>
+        </w:rPr>
+        <w:t>Explore</w:t>
+      </w:r>
+      <w:r>
+        <w:t xml:space="preserve"> a Funcionalidade de </w:t>
+      </w:r>
+      <w:r>
+        <w:rPr>
+          <w:b/>
+          <w:bCs/>
+        </w:rPr>
+        <w:t>Login de Empreendedores</w:t>
+      </w:r>
+      <w:r>
+        <w:br/>
+      </w:r>
+      <w:r>
+        <w:rPr>
+          <w:i/>
+          <w:iCs/>
+        </w:rPr>
+        <w:t>Com</w:t>
+      </w:r>
+      <w:r>
+        <w:t xml:space="preserve"> a Heurística de </w:t>
+      </w:r>
+      <w:r>
+        <w:rPr>
+          <w:b/>
+          <w:bCs/>
+        </w:rPr>
+        <w:t>Data (Entrada e Codificação)</w:t>
+      </w:r>
+      <w:r>
+        <w:t xml:space="preserve"> e as heurísticas de </w:t>
+      </w:r>
+      <w:r>
+        <w:rPr>
+          <w:b/>
+          <w:bCs/>
+        </w:rPr>
+        <w:t>Caracteres Acentuados e Asiáticos</w:t>
+      </w:r>
+      <w:r>
+        <w:br/>
+      </w:r>
+      <w:r>
+        <w:rPr>
+          <w:i/>
+          <w:iCs/>
+        </w:rPr>
+        <w:t>Para descobrir</w:t>
+      </w:r>
+      <w:r>
+        <w:t xml:space="preserve"> se o sistema </w:t>
+      </w:r>
+      <w:r>
+        <w:rPr>
+          <w:b/>
+          <w:bCs/>
+        </w:rPr>
+        <w:t>aceita corretamente entradas internacionais</w:t>
+      </w:r>
+      <w:r>
+        <w:t xml:space="preserve">, preservando a codificação </w:t>
+      </w:r>
+      <w:r>
+        <w:rPr>
+          <w:b/>
+          <w:bCs/>
+        </w:rPr>
+        <w:t>UTF-8</w:t>
+      </w:r>
+      <w:r>
+        <w:t xml:space="preserve"> e evitando caracteres corrompidos.</w:t>
+      </w:r>
+    </w:p>
+    <w:p/>
+    <w:p/>
+    <w:p>
+      <w:pPr>
+        <w:rPr>
+          <w:b/>
+          <w:bCs/>
+        </w:rPr>
+      </w:pPr>
     </w:p>
     <w:p/>
     <w:p>
@@ -896,7 +1635,6 @@
           <w:b/>
           <w:bCs/>
         </w:rPr>
-        <w:lastRenderedPageBreak/>
         <w:t>Defeitos:</w:t>
       </w:r>
     </w:p>
@@ -1096,6 +1834,7 @@
         <w:szCs w:val="18"/>
       </w:rPr>
     </w:pPr>
+    <w:bookmarkStart w:id="3" w:name="_Hlk213682003"/>
     <w:r>
       <w:rPr>
         <w:color w:val="000000"/>
@@ -1165,6 +1904,7 @@
       <w:t>QA Responsável: Jefferson Paulo de Aguiar Barbosa</w:t>
     </w:r>
   </w:p>
+  <w:bookmarkEnd w:id="3"/>
   <w:p/>
   <w:p/>
 </w:ftr>
@@ -1331,41 +2071,6 @@
               <w:tab w:val="right" w:pos="9360"/>
             </w:tabs>
             <w:spacing w:line="240" w:lineRule="auto"/>
-            <w:rPr>
-              <w:b/>
-              <w:sz w:val="16"/>
-              <w:szCs w:val="16"/>
-            </w:rPr>
-          </w:pPr>
-          <w:r>
-            <w:rPr>
-              <w:b/>
-              <w:sz w:val="16"/>
-              <w:szCs w:val="16"/>
-            </w:rPr>
-            <w:t>Documentação de Teste</w:t>
-          </w:r>
-        </w:p>
-      </w:tc>
-      <w:tc>
-        <w:tcPr>
-          <w:tcW w:w="4394" w:type="dxa"/>
-          <w:vAlign w:val="center"/>
-        </w:tcPr>
-        <w:p>
-          <w:pPr>
-            <w:pBdr>
-              <w:top w:val="nil"/>
-              <w:left w:val="nil"/>
-              <w:bottom w:val="nil"/>
-              <w:right w:val="nil"/>
-              <w:between w:val="nil"/>
-            </w:pBdr>
-            <w:tabs>
-              <w:tab w:val="center" w:pos="4680"/>
-              <w:tab w:val="right" w:pos="9360"/>
-            </w:tabs>
-            <w:spacing w:line="240" w:lineRule="auto"/>
             <w:jc w:val="center"/>
             <w:rPr>
               <w:b/>
@@ -1386,6 +2091,33 @@
             <w:t>Relatório de Sessão</w:t>
           </w:r>
         </w:p>
+        <w:p>
+          <w:pPr>
+            <w:pBdr>
+              <w:top w:val="nil"/>
+              <w:left w:val="nil"/>
+              <w:bottom w:val="nil"/>
+              <w:right w:val="nil"/>
+              <w:between w:val="nil"/>
+            </w:pBdr>
+            <w:tabs>
+              <w:tab w:val="center" w:pos="4680"/>
+              <w:tab w:val="right" w:pos="9360"/>
+            </w:tabs>
+            <w:spacing w:line="240" w:lineRule="auto"/>
+            <w:rPr>
+              <w:b/>
+              <w:sz w:val="16"/>
+              <w:szCs w:val="16"/>
+            </w:rPr>
+          </w:pPr>
+        </w:p>
+      </w:tc>
+      <w:tc>
+        <w:tcPr>
+          <w:tcW w:w="4394" w:type="dxa"/>
+          <w:vAlign w:val="center"/>
+        </w:tcPr>
         <w:p>
           <w:pPr>
             <w:pBdr>

</xml_diff>